<commit_message>
AD management update documentatie
</commit_message>
<xml_diff>
--- a/Windows/Individuele Documentatie/Jasper/Active directory management.docx
+++ b/Windows/Individuele Documentatie/Jasper/Active directory management.docx
@@ -68,7 +68,6 @@
     <w:p>
       <w:pPr>
         <w:rPr>
-          <w:i/>
           <w:lang w:val="en-US"/>
         </w:rPr>
       </w:pPr>
@@ -136,6 +135,160 @@
         <w:t>ActiveDirectory</w:t>
       </w:r>
       <w:proofErr w:type="spellEnd"/>
+      <w:r>
+        <w:rPr>
+          <w:i/>
+          <w:lang w:val="en-US"/>
+        </w:rPr>
+        <w:br/>
+      </w:r>
+      <w:r>
+        <w:rPr>
+          <w:lang w:val="en-US"/>
+        </w:rPr>
+        <w:t xml:space="preserve">Command om scripts </w:t>
+      </w:r>
+      <w:proofErr w:type="spellStart"/>
+      <w:r>
+        <w:rPr>
+          <w:lang w:val="en-US"/>
+        </w:rPr>
+        <w:t>te</w:t>
+      </w:r>
+      <w:proofErr w:type="spellEnd"/>
+      <w:r>
+        <w:rPr>
+          <w:lang w:val="en-US"/>
+        </w:rPr>
+        <w:t xml:space="preserve"> </w:t>
+      </w:r>
+      <w:proofErr w:type="spellStart"/>
+      <w:r>
+        <w:rPr>
+          <w:lang w:val="en-US"/>
+        </w:rPr>
+        <w:t>laten</w:t>
+      </w:r>
+      <w:proofErr w:type="spellEnd"/>
+      <w:r>
+        <w:rPr>
+          <w:lang w:val="en-US"/>
+        </w:rPr>
+        <w:t xml:space="preserve"> </w:t>
+      </w:r>
+      <w:proofErr w:type="spellStart"/>
+      <w:r>
+        <w:rPr>
+          <w:lang w:val="en-US"/>
+        </w:rPr>
+        <w:t>runnen</w:t>
+      </w:r>
+      <w:proofErr w:type="spellEnd"/>
+      <w:r>
+        <w:rPr>
+          <w:lang w:val="en-US"/>
+        </w:rPr>
+        <w:t xml:space="preserve">: </w:t>
+      </w:r>
+      <w:r>
+        <w:rPr>
+          <w:i/>
+          <w:lang w:val="en-US"/>
+        </w:rPr>
+        <w:t>Set-</w:t>
+      </w:r>
+      <w:proofErr w:type="spellStart"/>
+      <w:r>
+        <w:rPr>
+          <w:i/>
+          <w:lang w:val="en-US"/>
+        </w:rPr>
+        <w:t>ExecutionPolicy</w:t>
+      </w:r>
+      <w:proofErr w:type="spellEnd"/>
+      <w:r>
+        <w:rPr>
+          <w:i/>
+          <w:lang w:val="en-US"/>
+        </w:rPr>
+        <w:t xml:space="preserve"> Unrestricted</w:t>
+      </w:r>
+      <w:r>
+        <w:rPr>
+          <w:lang w:val="en-US"/>
+        </w:rPr>
+        <w:br/>
+      </w:r>
+      <w:proofErr w:type="spellStart"/>
+      <w:r>
+        <w:rPr>
+          <w:lang w:val="en-US"/>
+        </w:rPr>
+        <w:t>Daarnaast</w:t>
+      </w:r>
+      <w:proofErr w:type="spellEnd"/>
+      <w:r>
+        <w:rPr>
+          <w:lang w:val="en-US"/>
+        </w:rPr>
+        <w:t xml:space="preserve"> </w:t>
+      </w:r>
+      <w:proofErr w:type="spellStart"/>
+      <w:r>
+        <w:rPr>
+          <w:lang w:val="en-US"/>
+        </w:rPr>
+        <w:t>altijd</w:t>
+      </w:r>
+      <w:proofErr w:type="spellEnd"/>
+      <w:r>
+        <w:rPr>
+          <w:lang w:val="en-US"/>
+        </w:rPr>
+        <w:t xml:space="preserve"> </w:t>
+      </w:r>
+      <w:proofErr w:type="spellStart"/>
+      <w:r>
+        <w:rPr>
+          <w:lang w:val="en-US"/>
+        </w:rPr>
+        <w:t>powershell</w:t>
+      </w:r>
+      <w:proofErr w:type="spellEnd"/>
+      <w:r>
+        <w:rPr>
+          <w:lang w:val="en-US"/>
+        </w:rPr>
+        <w:t xml:space="preserve"> </w:t>
+      </w:r>
+      <w:proofErr w:type="spellStart"/>
+      <w:r>
+        <w:rPr>
+          <w:lang w:val="en-US"/>
+        </w:rPr>
+        <w:t>als</w:t>
+      </w:r>
+      <w:proofErr w:type="spellEnd"/>
+      <w:r>
+        <w:rPr>
+          <w:lang w:val="en-US"/>
+        </w:rPr>
+        <w:t xml:space="preserve"> administrator </w:t>
+      </w:r>
+      <w:proofErr w:type="spellStart"/>
+      <w:r>
+        <w:rPr>
+          <w:lang w:val="en-US"/>
+        </w:rPr>
+        <w:t>runnen</w:t>
+      </w:r>
+      <w:proofErr w:type="spellEnd"/>
+      <w:r>
+        <w:rPr>
+          <w:lang w:val="en-US"/>
+        </w:rPr>
+        <w:t>.</w:t>
+      </w:r>
     </w:p>
     <w:p>
       <w:pPr>
@@ -909,7 +1062,6 @@
         <w:pStyle w:val="Heading3"/>
       </w:pPr>
       <w:r>
-        <w:lastRenderedPageBreak/>
         <w:t>Aanmaken van meerdere accounts</w:t>
       </w:r>
     </w:p>
@@ -2285,6 +2437,7 @@
         <w:rPr>
           <w:lang w:val="en-GB"/>
         </w:rPr>
+        <w:lastRenderedPageBreak/>
         <w:t xml:space="preserve">Of </w:t>
       </w:r>
       <w:proofErr w:type="spellStart"/>
@@ -2473,20 +2626,1024 @@
       </w:r>
     </w:p>
     <w:p>
+      <w:proofErr w:type="gramStart"/>
+      <w:r>
+        <w:t xml:space="preserve">Een nieuwe gebruikersgroep aanmaken ziet era </w:t>
+      </w:r>
+      <w:proofErr w:type="spellStart"/>
+      <w:r>
+        <w:t>ls</w:t>
+      </w:r>
+      <w:proofErr w:type="spellEnd"/>
+      <w:r>
+        <w:t xml:space="preserve"> volgt uit:</w:t>
+      </w:r>
+      <w:proofErr w:type="gramEnd"/>
+    </w:p>
+    <w:p>
       <w:pPr>
         <w:rPr>
+          <w:i/>
           <w:lang w:val="en-GB"/>
         </w:rPr>
       </w:pPr>
+      <w:r>
+        <w:rPr>
+          <w:i/>
+          <w:lang w:val="en-GB"/>
+        </w:rPr>
+        <w:t>New-</w:t>
+      </w:r>
+      <w:proofErr w:type="spellStart"/>
+      <w:r>
+        <w:rPr>
+          <w:i/>
+          <w:lang w:val="en-GB"/>
+        </w:rPr>
+        <w:t>ADGroup</w:t>
+      </w:r>
+      <w:proofErr w:type="spellEnd"/>
+      <w:r>
+        <w:rPr>
+          <w:i/>
+          <w:lang w:val="en-GB"/>
+        </w:rPr>
+        <w:t xml:space="preserve"> –Name </w:t>
+      </w:r>
+      <w:proofErr w:type="spellStart"/>
+      <w:r>
+        <w:rPr>
+          <w:i/>
+          <w:lang w:val="en-GB"/>
+        </w:rPr>
+        <w:t>PStest</w:t>
+      </w:r>
+      <w:proofErr w:type="spellEnd"/>
+      <w:r>
+        <w:rPr>
+          <w:i/>
+          <w:lang w:val="en-GB"/>
+        </w:rPr>
+        <w:t xml:space="preserve"> –Path “CN=Users, DC=</w:t>
+      </w:r>
+      <w:proofErr w:type="spellStart"/>
+      <w:r>
+        <w:rPr>
+          <w:i/>
+          <w:lang w:val="en-GB"/>
+        </w:rPr>
+        <w:t>Assengraaf</w:t>
+      </w:r>
+      <w:proofErr w:type="spellEnd"/>
+      <w:r>
+        <w:rPr>
+          <w:i/>
+          <w:lang w:val="en-GB"/>
+        </w:rPr>
+        <w:t>, DC=</w:t>
+      </w:r>
+      <w:proofErr w:type="spellStart"/>
+      <w:proofErr w:type="gramStart"/>
+      <w:r>
+        <w:rPr>
+          <w:i/>
+          <w:lang w:val="en-GB"/>
+        </w:rPr>
+        <w:t>nl</w:t>
+      </w:r>
+      <w:proofErr w:type="spellEnd"/>
+      <w:proofErr w:type="gramEnd"/>
+      <w:r>
+        <w:rPr>
+          <w:i/>
+          <w:lang w:val="en-GB"/>
+        </w:rPr>
+        <w:t>” –</w:t>
+      </w:r>
+      <w:proofErr w:type="spellStart"/>
+      <w:r>
+        <w:rPr>
+          <w:i/>
+          <w:lang w:val="en-GB"/>
+        </w:rPr>
+        <w:t>GroupCategory</w:t>
+      </w:r>
+      <w:proofErr w:type="spellEnd"/>
+      <w:r>
+        <w:rPr>
+          <w:i/>
+          <w:lang w:val="en-GB"/>
+        </w:rPr>
+        <w:t xml:space="preserve"> Security</w:t>
+      </w:r>
+      <w:r>
+        <w:rPr>
+          <w:i/>
+          <w:lang w:val="en-GB"/>
+        </w:rPr>
+        <w:t>`</w:t>
+      </w:r>
+      <w:r>
+        <w:rPr>
+          <w:i/>
+          <w:lang w:val="en-GB"/>
+        </w:rPr>
+        <w:br/>
+      </w:r>
+      <w:r>
+        <w:rPr>
+          <w:i/>
+          <w:lang w:val="en-GB"/>
+        </w:rPr>
+        <w:t>–</w:t>
+      </w:r>
+      <w:proofErr w:type="spellStart"/>
+      <w:r>
+        <w:rPr>
+          <w:i/>
+          <w:lang w:val="en-GB"/>
+        </w:rPr>
+        <w:t>GroupS</w:t>
+      </w:r>
+      <w:r>
+        <w:rPr>
+          <w:i/>
+          <w:lang w:val="en-GB"/>
+        </w:rPr>
+        <w:t>cope</w:t>
+      </w:r>
+      <w:proofErr w:type="spellEnd"/>
+      <w:r>
+        <w:rPr>
+          <w:i/>
+          <w:lang w:val="en-GB"/>
+        </w:rPr>
+        <w:t xml:space="preserve"> global –Description “</w:t>
+      </w:r>
+      <w:r>
+        <w:rPr>
+          <w:i/>
+          <w:lang w:val="en-GB"/>
+        </w:rPr>
+        <w:t>Test group</w:t>
+      </w:r>
+      <w:r>
+        <w:rPr>
+          <w:i/>
+          <w:lang w:val="en-GB"/>
+        </w:rPr>
+        <w:t>”</w:t>
+      </w:r>
+    </w:p>
+    <w:p>
+      <w:r>
+        <w:rPr>
+          <w:noProof/>
+          <w:lang w:eastAsia="nl-BE"/>
+        </w:rPr>
+        <w:drawing>
+          <wp:anchor distT="0" distB="0" distL="114300" distR="114300" simplePos="0" relativeHeight="251658240" behindDoc="0" locked="0" layoutInCell="1" allowOverlap="1" wp14:anchorId="45897297" wp14:editId="44FDE418">
+            <wp:simplePos x="0" y="0"/>
+            <wp:positionH relativeFrom="column">
+              <wp:posOffset>799465</wp:posOffset>
+            </wp:positionH>
+            <wp:positionV relativeFrom="paragraph">
+              <wp:posOffset>850900</wp:posOffset>
+            </wp:positionV>
+            <wp:extent cx="3886200" cy="1524000"/>
+            <wp:effectExtent l="0" t="0" r="0" b="0"/>
+            <wp:wrapTopAndBottom/>
+            <wp:docPr id="2" name="Picture 2"/>
+            <wp:cNvGraphicFramePr>
+              <a:graphicFrameLocks xmlns:a="http://schemas.openxmlformats.org/drawingml/2006/main" noChangeAspect="1"/>
+            </wp:cNvGraphicFramePr>
+            <a:graphic xmlns:a="http://schemas.openxmlformats.org/drawingml/2006/main">
+              <a:graphicData uri="http://schemas.openxmlformats.org/drawingml/2006/picture">
+                <pic:pic xmlns:pic="http://schemas.openxmlformats.org/drawingml/2006/picture">
+                  <pic:nvPicPr>
+                    <pic:cNvPr id="2" name="group scope.PNG"/>
+                    <pic:cNvPicPr/>
+                  </pic:nvPicPr>
+                  <pic:blipFill>
+                    <a:blip r:embed="rId5">
+                      <a:extLst>
+                        <a:ext uri="{28A0092B-C50C-407E-A947-70E740481C1C}">
+                          <a14:useLocalDpi xmlns:a14="http://schemas.microsoft.com/office/drawing/2010/main" val="0"/>
+                        </a:ext>
+                      </a:extLst>
+                    </a:blip>
+                    <a:stretch>
+                      <a:fillRect/>
+                    </a:stretch>
+                  </pic:blipFill>
+                  <pic:spPr>
+                    <a:xfrm>
+                      <a:off x="0" y="0"/>
+                      <a:ext cx="3886200" cy="1524000"/>
+                    </a:xfrm>
+                    <a:prstGeom prst="rect">
+                      <a:avLst/>
+                    </a:prstGeom>
+                  </pic:spPr>
+                </pic:pic>
+              </a:graphicData>
+            </a:graphic>
+            <wp14:sizeRelH relativeFrom="page">
+              <wp14:pctWidth>0</wp14:pctWidth>
+            </wp14:sizeRelH>
+            <wp14:sizeRelV relativeFrom="page">
+              <wp14:pctHeight>0</wp14:pctHeight>
+            </wp14:sizeRelV>
+          </wp:anchor>
+        </w:drawing>
+      </w:r>
+      <w:proofErr w:type="spellStart"/>
+      <w:r>
+        <w:rPr>
+          <w:lang w:val="en-GB"/>
+        </w:rPr>
+        <w:t>Ter</w:t>
+      </w:r>
+      <w:proofErr w:type="spellEnd"/>
+      <w:r>
+        <w:rPr>
+          <w:lang w:val="en-GB"/>
+        </w:rPr>
+        <w:t xml:space="preserve"> </w:t>
+      </w:r>
+      <w:proofErr w:type="spellStart"/>
+      <w:r>
+        <w:rPr>
+          <w:lang w:val="en-GB"/>
+        </w:rPr>
+        <w:t>verduidelijking</w:t>
+      </w:r>
+      <w:proofErr w:type="spellEnd"/>
+      <w:r>
+        <w:rPr>
+          <w:lang w:val="en-GB"/>
+        </w:rPr>
+        <w:t xml:space="preserve">, parameters name </w:t>
+      </w:r>
+      <w:proofErr w:type="spellStart"/>
+      <w:r>
+        <w:rPr>
+          <w:lang w:val="en-GB"/>
+        </w:rPr>
+        <w:t>en</w:t>
+      </w:r>
+      <w:proofErr w:type="spellEnd"/>
+      <w:r>
+        <w:rPr>
+          <w:lang w:val="en-GB"/>
+        </w:rPr>
+        <w:t xml:space="preserve"> path </w:t>
+      </w:r>
+      <w:proofErr w:type="spellStart"/>
+      <w:r>
+        <w:rPr>
+          <w:lang w:val="en-GB"/>
+        </w:rPr>
+        <w:t>kennen</w:t>
+      </w:r>
+      <w:proofErr w:type="spellEnd"/>
+      <w:r>
+        <w:rPr>
+          <w:lang w:val="en-GB"/>
+        </w:rPr>
+        <w:t xml:space="preserve"> we al. De ‘</w:t>
+      </w:r>
+      <w:proofErr w:type="spellStart"/>
+      <w:r>
+        <w:rPr>
+          <w:lang w:val="en-GB"/>
+        </w:rPr>
+        <w:t>GroupCategory</w:t>
+      </w:r>
+      <w:proofErr w:type="spellEnd"/>
+      <w:r>
+        <w:rPr>
+          <w:lang w:val="en-GB"/>
+        </w:rPr>
+        <w:t xml:space="preserve">’ </w:t>
+      </w:r>
+      <w:proofErr w:type="spellStart"/>
+      <w:proofErr w:type="gramStart"/>
+      <w:r>
+        <w:rPr>
+          <w:lang w:val="en-GB"/>
+        </w:rPr>
+        <w:t>kan</w:t>
+      </w:r>
+      <w:proofErr w:type="spellEnd"/>
+      <w:proofErr w:type="gramEnd"/>
+      <w:r>
+        <w:rPr>
+          <w:lang w:val="en-GB"/>
+        </w:rPr>
+        <w:t xml:space="preserve"> 2 </w:t>
+      </w:r>
+      <w:proofErr w:type="spellStart"/>
+      <w:r>
+        <w:rPr>
+          <w:lang w:val="en-GB"/>
+        </w:rPr>
+        <w:t>waarden</w:t>
+      </w:r>
+      <w:proofErr w:type="spellEnd"/>
+      <w:r>
+        <w:rPr>
+          <w:lang w:val="en-GB"/>
+        </w:rPr>
+        <w:t xml:space="preserve"> </w:t>
+      </w:r>
+      <w:proofErr w:type="spellStart"/>
+      <w:r>
+        <w:rPr>
+          <w:lang w:val="en-GB"/>
+        </w:rPr>
+        <w:t>hebben</w:t>
+      </w:r>
+      <w:proofErr w:type="spellEnd"/>
+      <w:r>
+        <w:rPr>
+          <w:lang w:val="en-GB"/>
+        </w:rPr>
+        <w:t xml:space="preserve">, security of distribution. </w:t>
+      </w:r>
+      <w:r>
+        <w:t xml:space="preserve">Wij zullen vaak security gebruiken, </w:t>
+      </w:r>
+      <w:proofErr w:type="spellStart"/>
+      <w:r>
+        <w:t>distribution</w:t>
+      </w:r>
+      <w:proofErr w:type="spellEnd"/>
+      <w:r>
+        <w:t xml:space="preserve"> is voor het aanmaken van e-mailgroepen in exchange.</w:t>
+      </w:r>
+      <w:r>
+        <w:br/>
+        <w:t>“</w:t>
+      </w:r>
+      <w:proofErr w:type="spellStart"/>
+      <w:proofErr w:type="gramStart"/>
+      <w:r>
+        <w:t>Groupscope</w:t>
+      </w:r>
+      <w:proofErr w:type="spellEnd"/>
+      <w:proofErr w:type="gramEnd"/>
+      <w:r>
+        <w:t xml:space="preserve">” daarna heeft 3 mogelijke waarden: </w:t>
+      </w:r>
+      <w:proofErr w:type="spellStart"/>
+      <w:r>
+        <w:t>DomainLocal</w:t>
+      </w:r>
+      <w:proofErr w:type="spellEnd"/>
+      <w:r>
+        <w:t>, Global of Universal.</w:t>
+      </w:r>
+    </w:p>
+    <w:p>
+      <w:r>
+        <w:rPr>
+          <w:noProof/>
+          <w:lang w:eastAsia="nl-BE"/>
+        </w:rPr>
+        <w:drawing>
+          <wp:anchor distT="0" distB="0" distL="114300" distR="114300" simplePos="0" relativeHeight="251659264" behindDoc="0" locked="0" layoutInCell="1" allowOverlap="1" wp14:anchorId="73A49F5F" wp14:editId="0D82ED5C">
+            <wp:simplePos x="0" y="0"/>
+            <wp:positionH relativeFrom="column">
+              <wp:posOffset>349885</wp:posOffset>
+            </wp:positionH>
+            <wp:positionV relativeFrom="paragraph">
+              <wp:posOffset>2169795</wp:posOffset>
+            </wp:positionV>
+            <wp:extent cx="4701540" cy="1226820"/>
+            <wp:effectExtent l="0" t="0" r="3810" b="0"/>
+            <wp:wrapTopAndBottom/>
+            <wp:docPr id="3" name="Picture 3"/>
+            <wp:cNvGraphicFramePr>
+              <a:graphicFrameLocks xmlns:a="http://schemas.openxmlformats.org/drawingml/2006/main" noChangeAspect="1"/>
+            </wp:cNvGraphicFramePr>
+            <a:graphic xmlns:a="http://schemas.openxmlformats.org/drawingml/2006/main">
+              <a:graphicData uri="http://schemas.openxmlformats.org/drawingml/2006/picture">
+                <pic:pic xmlns:pic="http://schemas.openxmlformats.org/drawingml/2006/picture">
+                  <pic:nvPicPr>
+                    <pic:cNvPr id="3" name="groep toegevoegd.PNG"/>
+                    <pic:cNvPicPr/>
+                  </pic:nvPicPr>
+                  <pic:blipFill>
+                    <a:blip r:embed="rId6">
+                      <a:extLst>
+                        <a:ext uri="{28A0092B-C50C-407E-A947-70E740481C1C}">
+                          <a14:useLocalDpi xmlns:a14="http://schemas.microsoft.com/office/drawing/2010/main" val="0"/>
+                        </a:ext>
+                      </a:extLst>
+                    </a:blip>
+                    <a:stretch>
+                      <a:fillRect/>
+                    </a:stretch>
+                  </pic:blipFill>
+                  <pic:spPr>
+                    <a:xfrm>
+                      <a:off x="0" y="0"/>
+                      <a:ext cx="4701540" cy="1226820"/>
+                    </a:xfrm>
+                    <a:prstGeom prst="rect">
+                      <a:avLst/>
+                    </a:prstGeom>
+                  </pic:spPr>
+                </pic:pic>
+              </a:graphicData>
+            </a:graphic>
+            <wp14:sizeRelH relativeFrom="page">
+              <wp14:pctWidth>0</wp14:pctWidth>
+            </wp14:sizeRelH>
+            <wp14:sizeRelV relativeFrom="page">
+              <wp14:pctHeight>0</wp14:pctHeight>
+            </wp14:sizeRelV>
+          </wp:anchor>
+        </w:drawing>
+      </w:r>
+      <w:r>
+        <w:br/>
+      </w:r>
+      <w:r>
+        <w:t>Na het uitvoeren van eerder genoteerd script zou de groep zonder problemen aangemaakt moeten zijn binnen de container Users.</w:t>
+      </w:r>
+    </w:p>
+    <w:p>
+      <w:r>
+        <w:rPr>
+          <w:noProof/>
+          <w:lang w:eastAsia="nl-BE"/>
+        </w:rPr>
+        <w:drawing>
+          <wp:anchor distT="0" distB="0" distL="114300" distR="114300" simplePos="0" relativeHeight="251660288" behindDoc="0" locked="0" layoutInCell="1" allowOverlap="1" wp14:anchorId="2F59158A" wp14:editId="079C1809">
+            <wp:simplePos x="0" y="0"/>
+            <wp:positionH relativeFrom="column">
+              <wp:posOffset>1431925</wp:posOffset>
+            </wp:positionH>
+            <wp:positionV relativeFrom="paragraph">
+              <wp:posOffset>1784985</wp:posOffset>
+            </wp:positionV>
+            <wp:extent cx="3032760" cy="1226820"/>
+            <wp:effectExtent l="0" t="0" r="0" b="0"/>
+            <wp:wrapTopAndBottom/>
+            <wp:docPr id="4" name="Picture 4"/>
+            <wp:cNvGraphicFramePr>
+              <a:graphicFrameLocks xmlns:a="http://schemas.openxmlformats.org/drawingml/2006/main" noChangeAspect="1"/>
+            </wp:cNvGraphicFramePr>
+            <a:graphic xmlns:a="http://schemas.openxmlformats.org/drawingml/2006/main">
+              <a:graphicData uri="http://schemas.openxmlformats.org/drawingml/2006/picture">
+                <pic:pic xmlns:pic="http://schemas.openxmlformats.org/drawingml/2006/picture">
+                  <pic:nvPicPr>
+                    <pic:cNvPr id="4" name="group membership commands.PNG"/>
+                    <pic:cNvPicPr/>
+                  </pic:nvPicPr>
+                  <pic:blipFill>
+                    <a:blip r:embed="rId7">
+                      <a:extLst>
+                        <a:ext uri="{28A0092B-C50C-407E-A947-70E740481C1C}">
+                          <a14:useLocalDpi xmlns:a14="http://schemas.microsoft.com/office/drawing/2010/main" val="0"/>
+                        </a:ext>
+                      </a:extLst>
+                    </a:blip>
+                    <a:stretch>
+                      <a:fillRect/>
+                    </a:stretch>
+                  </pic:blipFill>
+                  <pic:spPr>
+                    <a:xfrm>
+                      <a:off x="0" y="0"/>
+                      <a:ext cx="3032760" cy="1226820"/>
+                    </a:xfrm>
+                    <a:prstGeom prst="rect">
+                      <a:avLst/>
+                    </a:prstGeom>
+                  </pic:spPr>
+                </pic:pic>
+              </a:graphicData>
+            </a:graphic>
+            <wp14:sizeRelH relativeFrom="page">
+              <wp14:pctWidth>0</wp14:pctWidth>
+            </wp14:sizeRelH>
+            <wp14:sizeRelV relativeFrom="page">
+              <wp14:pctHeight>0</wp14:pctHeight>
+            </wp14:sizeRelV>
+          </wp:anchor>
+        </w:drawing>
+      </w:r>
+      <w:r>
+        <w:t xml:space="preserve"> </w:t>
+      </w:r>
+      <w:r>
+        <w:br/>
+        <w:t xml:space="preserve">Natuurlijk is het binnen powershell ook nog mogelijk na het aanmaken van de groep die te wijzigen zoveel je wil. Daar bestaan een aantal </w:t>
+      </w:r>
+      <w:proofErr w:type="spellStart"/>
+      <w:r>
+        <w:t>commandlets</w:t>
+      </w:r>
+      <w:proofErr w:type="spellEnd"/>
+      <w:r>
+        <w:t xml:space="preserve"> voor, ik geef ze even aan de hand van een tabel.</w:t>
+      </w:r>
+    </w:p>
+    <w:p>
+      <w:r>
+        <w:br w:type="page"/>
+      </w:r>
+    </w:p>
+    <w:p>
+      <w:proofErr w:type="gramStart"/>
+      <w:r>
+        <w:lastRenderedPageBreak/>
+        <w:t>Bijvoorbeeld men wil alle gebruikers met de achternaam Green toevoegen aan de groep.</w:t>
+      </w:r>
+      <w:proofErr w:type="gramEnd"/>
+      <w:r>
+        <w:t xml:space="preserve"> Dit gaat zeer gemakkelijk binnen powershell </w:t>
+      </w:r>
+      <w:r>
+        <w:t>aangezien er binnen haakjes kan gewerkt worden.</w:t>
+      </w:r>
+    </w:p>
+    <w:p>
+      <w:pPr>
+        <w:rPr>
+          <w:i/>
+          <w:lang w:val="en-GB"/>
+        </w:rPr>
+      </w:pPr>
+      <w:r>
+        <w:rPr>
+          <w:i/>
+          <w:lang w:val="en-GB"/>
+        </w:rPr>
+        <w:t>Add-</w:t>
+      </w:r>
+      <w:proofErr w:type="spellStart"/>
+      <w:r>
+        <w:rPr>
+          <w:i/>
+          <w:lang w:val="en-GB"/>
+        </w:rPr>
+        <w:t>ADGroupMember</w:t>
+      </w:r>
+      <w:proofErr w:type="spellEnd"/>
+      <w:r>
+        <w:rPr>
+          <w:i/>
+          <w:lang w:val="en-GB"/>
+        </w:rPr>
+        <w:t xml:space="preserve"> –Identity </w:t>
+      </w:r>
+      <w:proofErr w:type="spellStart"/>
+      <w:r>
+        <w:rPr>
+          <w:i/>
+          <w:lang w:val="en-GB"/>
+        </w:rPr>
+        <w:t>PStest</w:t>
+      </w:r>
+      <w:proofErr w:type="spellEnd"/>
+      <w:r>
+        <w:rPr>
+          <w:i/>
+          <w:lang w:val="en-GB"/>
+        </w:rPr>
+        <w:t xml:space="preserve"> –Members (Get-</w:t>
+      </w:r>
+      <w:proofErr w:type="spellStart"/>
+      <w:r>
+        <w:rPr>
+          <w:i/>
+          <w:lang w:val="en-GB"/>
+        </w:rPr>
+        <w:t>ADUser</w:t>
+      </w:r>
+      <w:proofErr w:type="spellEnd"/>
+      <w:r>
+        <w:rPr>
+          <w:i/>
+          <w:lang w:val="en-GB"/>
+        </w:rPr>
+        <w:t xml:space="preserve"> –</w:t>
+      </w:r>
+      <w:proofErr w:type="spellStart"/>
+      <w:r>
+        <w:rPr>
+          <w:i/>
+          <w:lang w:val="en-GB"/>
+        </w:rPr>
+        <w:t>LDAPFilter</w:t>
+      </w:r>
+      <w:proofErr w:type="spellEnd"/>
+      <w:r>
+        <w:rPr>
+          <w:i/>
+          <w:lang w:val="en-GB"/>
+        </w:rPr>
+        <w:t xml:space="preserve"> “(</w:t>
+      </w:r>
+      <w:proofErr w:type="spellStart"/>
+      <w:proofErr w:type="gramStart"/>
+      <w:r>
+        <w:rPr>
+          <w:i/>
+          <w:lang w:val="en-GB"/>
+        </w:rPr>
+        <w:t>sn</w:t>
+      </w:r>
+      <w:proofErr w:type="spellEnd"/>
+      <w:r>
+        <w:rPr>
+          <w:i/>
+          <w:lang w:val="en-GB"/>
+        </w:rPr>
+        <w:t>=</w:t>
+      </w:r>
+      <w:proofErr w:type="gramEnd"/>
+      <w:r>
+        <w:rPr>
+          <w:i/>
+          <w:lang w:val="en-GB"/>
+        </w:rPr>
+        <w:t>Green)”)</w:t>
+      </w:r>
+    </w:p>
+    <w:p>
+      <w:r>
+        <w:rPr>
+          <w:noProof/>
+          <w:lang w:eastAsia="nl-BE"/>
+        </w:rPr>
+        <w:drawing>
+          <wp:anchor distT="0" distB="0" distL="114300" distR="114300" simplePos="0" relativeHeight="251661312" behindDoc="0" locked="0" layoutInCell="1" allowOverlap="1" wp14:anchorId="38F6A63C" wp14:editId="69540BDC">
+            <wp:simplePos x="0" y="0"/>
+            <wp:positionH relativeFrom="column">
+              <wp:posOffset>1325245</wp:posOffset>
+            </wp:positionH>
+            <wp:positionV relativeFrom="paragraph">
+              <wp:posOffset>235585</wp:posOffset>
+            </wp:positionV>
+            <wp:extent cx="3337560" cy="1813560"/>
+            <wp:effectExtent l="0" t="0" r="0" b="0"/>
+            <wp:wrapTopAndBottom/>
+            <wp:docPr id="5" name="Picture 5"/>
+            <wp:cNvGraphicFramePr>
+              <a:graphicFrameLocks xmlns:a="http://schemas.openxmlformats.org/drawingml/2006/main" noChangeAspect="1"/>
+            </wp:cNvGraphicFramePr>
+            <a:graphic xmlns:a="http://schemas.openxmlformats.org/drawingml/2006/main">
+              <a:graphicData uri="http://schemas.openxmlformats.org/drawingml/2006/picture">
+                <pic:pic xmlns:pic="http://schemas.openxmlformats.org/drawingml/2006/picture">
+                  <pic:nvPicPr>
+                    <pic:cNvPr id="5" name="bulk import members.PNG"/>
+                    <pic:cNvPicPr/>
+                  </pic:nvPicPr>
+                  <pic:blipFill>
+                    <a:blip r:embed="rId8">
+                      <a:extLst>
+                        <a:ext uri="{28A0092B-C50C-407E-A947-70E740481C1C}">
+                          <a14:useLocalDpi xmlns:a14="http://schemas.microsoft.com/office/drawing/2010/main" val="0"/>
+                        </a:ext>
+                      </a:extLst>
+                    </a:blip>
+                    <a:stretch>
+                      <a:fillRect/>
+                    </a:stretch>
+                  </pic:blipFill>
+                  <pic:spPr>
+                    <a:xfrm>
+                      <a:off x="0" y="0"/>
+                      <a:ext cx="3337560" cy="1813560"/>
+                    </a:xfrm>
+                    <a:prstGeom prst="rect">
+                      <a:avLst/>
+                    </a:prstGeom>
+                  </pic:spPr>
+                </pic:pic>
+              </a:graphicData>
+            </a:graphic>
+            <wp14:sizeRelH relativeFrom="page">
+              <wp14:pctWidth>0</wp14:pctWidth>
+            </wp14:sizeRelH>
+            <wp14:sizeRelV relativeFrom="page">
+              <wp14:pctHeight>0</wp14:pctHeight>
+            </wp14:sizeRelV>
+          </wp:anchor>
+        </w:drawing>
+      </w:r>
+      <w:r>
+        <w:t>(</w:t>
+      </w:r>
+      <w:r>
+        <w:t>‘</w:t>
+      </w:r>
+      <w:proofErr w:type="spellStart"/>
+      <w:proofErr w:type="gramStart"/>
+      <w:r>
+        <w:t>sn</w:t>
+      </w:r>
+      <w:proofErr w:type="spellEnd"/>
+      <w:proofErr w:type="gramEnd"/>
+      <w:r>
+        <w:t xml:space="preserve">’ geeft hier de </w:t>
+      </w:r>
+      <w:r>
+        <w:t>achternaam aan)</w:t>
+      </w:r>
+      <w:r>
+        <w:br/>
+      </w:r>
+    </w:p>
+    <w:p>
+      <w:r>
+        <w:t>Groepen kunnen natuurlijk ook in bulk gemaakt worden, hierbij wordt simpelweg dezelfde syntax gevolgd als bij het creëren van gebruikers.</w:t>
+      </w:r>
+    </w:p>
+    <w:p>
+      <w:pPr>
+        <w:rPr>
+          <w:i/>
+          <w:lang w:val="en-GB"/>
+        </w:rPr>
+      </w:pPr>
+      <w:r>
+        <w:rPr>
+          <w:i/>
+          <w:lang w:val="en-GB"/>
+        </w:rPr>
+        <w:t xml:space="preserve">Import-Csv –Path </w:t>
+      </w:r>
+      <w:r>
+        <w:rPr>
+          <w:i/>
+          <w:lang w:val="en-GB"/>
+        </w:rPr>
+        <w:t>./groups.csv |</w:t>
+      </w:r>
+      <w:r>
+        <w:rPr>
+          <w:i/>
+          <w:lang w:val="en-GB"/>
+        </w:rPr>
+        <w:br/>
+      </w:r>
+      <w:proofErr w:type="spellStart"/>
+      <w:proofErr w:type="gramStart"/>
+      <w:r>
+        <w:rPr>
+          <w:i/>
+          <w:lang w:val="en-GB"/>
+        </w:rPr>
+        <w:t>foreach</w:t>
+      </w:r>
+      <w:proofErr w:type="spellEnd"/>
+      <w:r>
+        <w:rPr>
+          <w:i/>
+          <w:lang w:val="en-GB"/>
+        </w:rPr>
+        <w:t>{</w:t>
+      </w:r>
+      <w:proofErr w:type="gramEnd"/>
+      <w:r>
+        <w:rPr>
+          <w:i/>
+          <w:lang w:val="en-GB"/>
+        </w:rPr>
+        <w:br/>
+      </w:r>
+      <w:r>
+        <w:rPr>
+          <w:i/>
+          <w:lang w:val="en-GB"/>
+        </w:rPr>
+        <w:tab/>
+        <w:t>New-</w:t>
+      </w:r>
+      <w:proofErr w:type="spellStart"/>
+      <w:r>
+        <w:rPr>
+          <w:i/>
+          <w:lang w:val="en-GB"/>
+        </w:rPr>
+        <w:t>ADGroup</w:t>
+      </w:r>
+      <w:proofErr w:type="spellEnd"/>
+      <w:r>
+        <w:rPr>
+          <w:i/>
+          <w:lang w:val="en-GB"/>
+        </w:rPr>
+        <w:t xml:space="preserve"> –Name </w:t>
+      </w:r>
+      <w:r>
+        <w:rPr>
+          <w:i/>
+          <w:lang w:val="en-GB"/>
+        </w:rPr>
+        <w:t>$</w:t>
+      </w:r>
+      <w:proofErr w:type="spellStart"/>
+      <w:r>
+        <w:rPr>
+          <w:i/>
+          <w:lang w:val="en-GB"/>
+        </w:rPr>
+        <w:t>PSItem.Name</w:t>
+      </w:r>
+      <w:proofErr w:type="spellEnd"/>
+      <w:r>
+        <w:rPr>
+          <w:i/>
+          <w:lang w:val="en-GB"/>
+        </w:rPr>
+        <w:t xml:space="preserve"> –Path “CN= Users, DC=</w:t>
+      </w:r>
+      <w:proofErr w:type="spellStart"/>
+      <w:r>
+        <w:rPr>
+          <w:i/>
+          <w:lang w:val="en-GB"/>
+        </w:rPr>
+        <w:t>Assengraaf,DC</w:t>
+      </w:r>
+      <w:proofErr w:type="spellEnd"/>
+      <w:r>
+        <w:rPr>
+          <w:i/>
+          <w:lang w:val="en-GB"/>
+        </w:rPr>
+        <w:t>=</w:t>
+      </w:r>
+      <w:proofErr w:type="spellStart"/>
+      <w:r>
+        <w:rPr>
+          <w:i/>
+          <w:lang w:val="en-GB"/>
+        </w:rPr>
+        <w:t>nl</w:t>
+      </w:r>
+      <w:proofErr w:type="spellEnd"/>
+      <w:r>
+        <w:rPr>
+          <w:i/>
+          <w:lang w:val="en-GB"/>
+        </w:rPr>
+        <w:t>”</w:t>
+      </w:r>
+    </w:p>
+    <w:p>
+      <w:pPr>
+        <w:ind w:firstLine="708"/>
+        <w:rPr>
+          <w:i/>
+          <w:lang w:val="en-GB"/>
+        </w:rPr>
+      </w:pPr>
+      <w:r>
+        <w:rPr>
+          <w:i/>
+          <w:lang w:val="en-GB"/>
+        </w:rPr>
+        <w:t>-</w:t>
+      </w:r>
+      <w:proofErr w:type="spellStart"/>
+      <w:r>
+        <w:rPr>
+          <w:i/>
+          <w:lang w:val="en-GB"/>
+        </w:rPr>
+        <w:t>GroupCategory</w:t>
+      </w:r>
+      <w:proofErr w:type="spellEnd"/>
+      <w:r>
+        <w:rPr>
+          <w:i/>
+          <w:lang w:val="en-GB"/>
+        </w:rPr>
+        <w:t xml:space="preserve"> Security –</w:t>
+      </w:r>
+      <w:proofErr w:type="spellStart"/>
+      <w:r>
+        <w:rPr>
+          <w:i/>
+          <w:lang w:val="en-GB"/>
+        </w:rPr>
+        <w:t>GroupScope</w:t>
+      </w:r>
+      <w:proofErr w:type="spellEnd"/>
+      <w:r>
+        <w:rPr>
+          <w:i/>
+          <w:lang w:val="en-GB"/>
+        </w:rPr>
+        <w:t xml:space="preserve"> global –Description </w:t>
+      </w:r>
+      <w:r>
+        <w:rPr>
+          <w:i/>
+          <w:lang w:val="en-GB"/>
+        </w:rPr>
+        <w:t>$</w:t>
+      </w:r>
+      <w:proofErr w:type="spellStart"/>
+      <w:r>
+        <w:rPr>
+          <w:i/>
+          <w:lang w:val="en-GB"/>
+        </w:rPr>
+        <w:t>PSItem.Description</w:t>
+      </w:r>
+      <w:proofErr w:type="spellEnd"/>
+      <w:r>
+        <w:rPr>
+          <w:i/>
+          <w:lang w:val="en-GB"/>
+        </w:rPr>
+        <w:br/>
+        <w:t>}</w:t>
+      </w:r>
+    </w:p>
+    <w:p>
+      <w:pPr>
+        <w:rPr>
+          <w:i/>
+        </w:rPr>
+      </w:pPr>
+      <w:r>
+        <w:t xml:space="preserve">#Reminder: </w:t>
+      </w:r>
+      <w:r>
+        <w:rPr>
+          <w:i/>
+        </w:rPr>
+        <w:t>$</w:t>
+      </w:r>
+      <w:proofErr w:type="spellStart"/>
+      <w:r>
+        <w:rPr>
+          <w:i/>
+        </w:rPr>
+        <w:t>PSIte</w:t>
+      </w:r>
+      <w:r>
+        <w:rPr>
+          <w:i/>
+        </w:rPr>
+        <w:t>m</w:t>
+      </w:r>
+      <w:proofErr w:type="spellEnd"/>
+      <w:r>
+        <w:rPr>
+          <w:i/>
+        </w:rPr>
+        <w:t xml:space="preserve"> kan ook geschreven worden als </w:t>
+      </w:r>
+      <w:r>
+        <w:rPr>
+          <w:i/>
+        </w:rPr>
+        <w:t>$_</w:t>
+      </w:r>
+    </w:p>
+    <w:p>
+      <w:pPr>
+        <w:pStyle w:val="Heading1"/>
+      </w:pPr>
+      <w:r>
+        <w:t xml:space="preserve">Hoofdstuk 5: </w:t>
+      </w:r>
+      <w:proofErr w:type="spellStart"/>
+      <w:r>
+        <w:t>Troubleshooting</w:t>
+      </w:r>
+      <w:proofErr w:type="spellEnd"/>
+      <w:r>
+        <w:t xml:space="preserve"> users </w:t>
+      </w:r>
+      <w:proofErr w:type="spellStart"/>
+      <w:r>
+        <w:t>and</w:t>
+      </w:r>
+      <w:proofErr w:type="spellEnd"/>
+      <w:r>
+        <w:t xml:space="preserve"> </w:t>
+      </w:r>
+      <w:proofErr w:type="spellStart"/>
+      <w:r>
+        <w:t>groups</w:t>
+      </w:r>
+      <w:proofErr w:type="spellEnd"/>
+    </w:p>
+    <w:p>
       <w:bookmarkStart w:id="0" w:name="_GoBack"/>
       <w:bookmarkEnd w:id="0"/>
-    </w:p>
-    <w:p>
-      <w:pPr>
-        <w:rPr>
-          <w:lang w:val="en-GB"/>
-        </w:rPr>
-      </w:pPr>
     </w:p>
     <w:sectPr>
       <w:pgSz w:w="11906" w:h="16838"/>

</xml_diff>

<commit_message>
Toggl link aangepast + afwerking hoofdstuk 7
</commit_message>
<xml_diff>
--- a/Windows/Individuele Documentatie/Jasper/Active directory management.docx
+++ b/Windows/Individuele Documentatie/Jasper/Active directory management.docx
@@ -5961,6 +5961,108 @@
         </w:rPr>
         <w:t>”</w:t>
       </w:r>
+      <w:r>
+        <w:rPr>
+          <w:i/>
+        </w:rPr>
+        <w:t>} | Move-</w:t>
+      </w:r>
+      <w:proofErr w:type="spellStart"/>
+      <w:r>
+        <w:rPr>
+          <w:i/>
+        </w:rPr>
+        <w:t>ADObject</w:t>
+      </w:r>
+      <w:proofErr w:type="spellEnd"/>
+      <w:r>
+        <w:rPr>
+          <w:i/>
+        </w:rPr>
+        <w:t xml:space="preserve"> –</w:t>
+      </w:r>
+      <w:proofErr w:type="spellStart"/>
+      <w:r>
+        <w:rPr>
+          <w:i/>
+        </w:rPr>
+        <w:t>TargetPath</w:t>
+      </w:r>
+      <w:proofErr w:type="spellEnd"/>
+      <w:r>
+        <w:rPr>
+          <w:i/>
+        </w:rPr>
+        <w:t xml:space="preserve"> “OU=</w:t>
+      </w:r>
+      <w:proofErr w:type="spellStart"/>
+      <w:r>
+        <w:rPr>
+          <w:i/>
+        </w:rPr>
+        <w:t>NieuweOU</w:t>
+      </w:r>
+      <w:proofErr w:type="spellEnd"/>
+      <w:r>
+        <w:rPr>
+          <w:i/>
+        </w:rPr>
+        <w:t>, DC=</w:t>
+      </w:r>
+      <w:proofErr w:type="spellStart"/>
+      <w:r>
+        <w:rPr>
+          <w:i/>
+        </w:rPr>
+        <w:t>Assengraaf</w:t>
+      </w:r>
+      <w:proofErr w:type="gramStart"/>
+      <w:r>
+        <w:rPr>
+          <w:i/>
+        </w:rPr>
+        <w:t>,DC</w:t>
+      </w:r>
+      <w:proofErr w:type="spellEnd"/>
+      <w:r>
+        <w:rPr>
+          <w:i/>
+        </w:rPr>
+        <w:t>=nl</w:t>
+      </w:r>
+      <w:proofErr w:type="gramEnd"/>
+      <w:r>
+        <w:rPr>
+          <w:i/>
+        </w:rPr>
+        <w:t>”</w:t>
+      </w:r>
+    </w:p>
+    <w:p>
+      <w:r>
+        <w:t>Opmerking: als de parameter ‘</w:t>
+      </w:r>
+      <w:proofErr w:type="spellStart"/>
+      <w:r>
+        <w:t>ProtectedFromAccidentalDeletion</w:t>
+      </w:r>
+      <w:proofErr w:type="spellEnd"/>
+      <w:r>
+        <w:t xml:space="preserve">’ op </w:t>
+      </w:r>
+      <w:proofErr w:type="spellStart"/>
+      <w:r>
+        <w:t>true</w:t>
+      </w:r>
+      <w:proofErr w:type="spellEnd"/>
+      <w:r>
+        <w:t xml:space="preserve"> staat zal je</w:t>
+      </w:r>
+      <w:r>
+        <w:t xml:space="preserve"> de OU niet kunnen verplaatsen.</w:t>
+      </w:r>
+    </w:p>
+    <w:p>
       <w:bookmarkStart w:id="0" w:name="_GoBack"/>
       <w:bookmarkEnd w:id="0"/>
     </w:p>

</xml_diff>